<commit_message>
working on some figures for paper
</commit_message>
<xml_diff>
--- a/240119 Target Lists 6, mean.docx
+++ b/240119 Target Lists 6, mean.docx
@@ -65,53 +65,263 @@
       </w:r>
     </w:p>
     <w:p>
-      <w:r>
-        <w:t>{'O15117',</w:t>
-      </w:r>
-    </w:p>
-    <w:p>
-      <w:r>
-        <w:t xml:space="preserve"> 'O43665',</w:t>
-      </w:r>
-    </w:p>
-    <w:p>
-      <w:r>
-        <w:t xml:space="preserve"> 'O75695',</w:t>
-      </w:r>
-    </w:p>
-    <w:p>
-      <w:r>
-        <w:t xml:space="preserve"> 'P06730',</w:t>
-      </w:r>
-    </w:p>
-    <w:p>
-      <w:r>
-        <w:t xml:space="preserve"> 'P23743',</w:t>
-      </w:r>
-    </w:p>
-    <w:p>
-      <w:r>
-        <w:t xml:space="preserve"> 'P31949',</w:t>
-      </w:r>
-    </w:p>
-    <w:p>
-      <w:r>
-        <w:t xml:space="preserve"> 'Q6IBS0',</w:t>
-      </w:r>
-    </w:p>
-    <w:p>
-      <w:r>
-        <w:t xml:space="preserve"> 'Q8WV28',</w:t>
-      </w:r>
-    </w:p>
-    <w:p>
-      <w:r>
-        <w:t xml:space="preserve"> 'Q9NP95',</w:t>
-      </w:r>
-    </w:p>
-    <w:p>
-      <w:r>
-        <w:t xml:space="preserve"> 'Q9Y6U3'}</w:t>
+      <w:pPr>
+        <w:pStyle w:val="ListParagraph"/>
+        <w:numPr>
+          <w:ilvl w:val="0"/>
+          <w:numId w:val="1"/>
+        </w:numPr>
+      </w:pPr>
+      <w:hyperlink r:id="rId5" w:history="1">
+        <w:r>
+          <w:rPr>
+            <w:rStyle w:val="Hyperlink"/>
+          </w:rPr>
+          <w:t>O15117</w:t>
+        </w:r>
+        <w:r>
+          <w:rPr>
+            <w:rStyle w:val="Hyperlink"/>
+          </w:rPr>
+          <w:t>: TYP1</w:t>
+        </w:r>
+      </w:hyperlink>
+      <w:r>
+        <w:t xml:space="preserve"> (1/4)</w:t>
+      </w:r>
+    </w:p>
+    <w:p>
+      <w:pPr>
+        <w:pStyle w:val="ListParagraph"/>
+        <w:numPr>
+          <w:ilvl w:val="0"/>
+          <w:numId w:val="1"/>
+        </w:numPr>
+      </w:pPr>
+      <w:hyperlink r:id="rId6" w:history="1">
+        <w:r>
+          <w:rPr>
+            <w:rStyle w:val="Hyperlink"/>
+          </w:rPr>
+          <w:t>O43665</w:t>
+        </w:r>
+        <w:r>
+          <w:rPr>
+            <w:rStyle w:val="Hyperlink"/>
+          </w:rPr>
+          <w:t>: RGS10</w:t>
+        </w:r>
+      </w:hyperlink>
+      <w:r>
+        <w:t xml:space="preserve"> (2/4)</w:t>
+      </w:r>
+    </w:p>
+    <w:p>
+      <w:pPr>
+        <w:pStyle w:val="ListParagraph"/>
+        <w:numPr>
+          <w:ilvl w:val="0"/>
+          <w:numId w:val="1"/>
+        </w:numPr>
+      </w:pPr>
+      <w:hyperlink r:id="rId7" w:history="1">
+        <w:r>
+          <w:rPr>
+            <w:rStyle w:val="Hyperlink"/>
+          </w:rPr>
+          <w:t>O75695</w:t>
+        </w:r>
+        <w:r>
+          <w:rPr>
+            <w:rStyle w:val="Hyperlink"/>
+          </w:rPr>
+          <w:t>: RP2</w:t>
+        </w:r>
+      </w:hyperlink>
+      <w:r>
+        <w:t xml:space="preserve"> (1/4)</w:t>
+      </w:r>
+    </w:p>
+    <w:p>
+      <w:pPr>
+        <w:pStyle w:val="ListParagraph"/>
+        <w:numPr>
+          <w:ilvl w:val="0"/>
+          <w:numId w:val="1"/>
+        </w:numPr>
+      </w:pPr>
+      <w:hyperlink r:id="rId8" w:history="1">
+        <w:r>
+          <w:rPr>
+            <w:rStyle w:val="Hyperlink"/>
+          </w:rPr>
+          <w:t>P06730</w:t>
+        </w:r>
+        <w:r>
+          <w:rPr>
+            <w:rStyle w:val="Hyperlink"/>
+          </w:rPr>
+          <w:t>: EIF4E</w:t>
+        </w:r>
+      </w:hyperlink>
+      <w:r>
+        <w:t xml:space="preserve"> (1/4)</w:t>
+      </w:r>
+    </w:p>
+    <w:p>
+      <w:pPr>
+        <w:pStyle w:val="ListParagraph"/>
+        <w:numPr>
+          <w:ilvl w:val="0"/>
+          <w:numId w:val="1"/>
+        </w:numPr>
+      </w:pPr>
+      <w:hyperlink r:id="rId9" w:history="1">
+        <w:r>
+          <w:rPr>
+            <w:rStyle w:val="Hyperlink"/>
+          </w:rPr>
+          <w:t>P23743</w:t>
+        </w:r>
+        <w:r>
+          <w:rPr>
+            <w:rStyle w:val="Hyperlink"/>
+          </w:rPr>
+          <w:t>: DGKA</w:t>
+        </w:r>
+      </w:hyperlink>
+      <w:r>
+        <w:t xml:space="preserve"> (0/4)</w:t>
+      </w:r>
+    </w:p>
+    <w:p>
+      <w:pPr>
+        <w:pStyle w:val="ListParagraph"/>
+        <w:numPr>
+          <w:ilvl w:val="0"/>
+          <w:numId w:val="1"/>
+        </w:numPr>
+      </w:pPr>
+      <w:hyperlink r:id="rId10" w:history="1">
+        <w:r>
+          <w:rPr>
+            <w:rStyle w:val="Hyperlink"/>
+          </w:rPr>
+          <w:t>P31949</w:t>
+        </w:r>
+        <w:r>
+          <w:rPr>
+            <w:rStyle w:val="Hyperlink"/>
+          </w:rPr>
+          <w:t>: S100A11</w:t>
+        </w:r>
+      </w:hyperlink>
+      <w:r>
+        <w:t xml:space="preserve"> (1/4)</w:t>
+      </w:r>
+    </w:p>
+    <w:p>
+      <w:pPr>
+        <w:pStyle w:val="ListParagraph"/>
+        <w:numPr>
+          <w:ilvl w:val="0"/>
+          <w:numId w:val="1"/>
+        </w:numPr>
+      </w:pPr>
+      <w:hyperlink r:id="rId11" w:history="1">
+        <w:r>
+          <w:rPr>
+            <w:rStyle w:val="Hyperlink"/>
+          </w:rPr>
+          <w:t>Q6IBS0</w:t>
+        </w:r>
+        <w:r>
+          <w:rPr>
+            <w:rStyle w:val="Hyperlink"/>
+          </w:rPr>
+          <w:t>: TWF2</w:t>
+        </w:r>
+      </w:hyperlink>
+      <w:r>
+        <w:t xml:space="preserve"> (2/4)</w:t>
+      </w:r>
+    </w:p>
+    <w:p>
+      <w:pPr>
+        <w:pStyle w:val="ListParagraph"/>
+        <w:numPr>
+          <w:ilvl w:val="0"/>
+          <w:numId w:val="1"/>
+        </w:numPr>
+      </w:pPr>
+      <w:hyperlink r:id="rId12" w:history="1">
+        <w:r>
+          <w:rPr>
+            <w:rStyle w:val="Hyperlink"/>
+          </w:rPr>
+          <w:t>Q8WV28</w:t>
+        </w:r>
+        <w:r>
+          <w:rPr>
+            <w:rStyle w:val="Hyperlink"/>
+          </w:rPr>
+          <w:t>: BLNK</w:t>
+        </w:r>
+      </w:hyperlink>
+      <w:r>
+        <w:t xml:space="preserve"> (0/4)</w:t>
+      </w:r>
+    </w:p>
+    <w:p>
+      <w:pPr>
+        <w:pStyle w:val="ListParagraph"/>
+        <w:numPr>
+          <w:ilvl w:val="0"/>
+          <w:numId w:val="1"/>
+        </w:numPr>
+      </w:pPr>
+      <w:hyperlink r:id="rId13" w:history="1">
+        <w:r>
+          <w:rPr>
+            <w:rStyle w:val="Hyperlink"/>
+          </w:rPr>
+          <w:t>Q9NP95</w:t>
+        </w:r>
+        <w:r>
+          <w:rPr>
+            <w:rStyle w:val="Hyperlink"/>
+          </w:rPr>
+          <w:t>: FGF20</w:t>
+        </w:r>
+      </w:hyperlink>
+      <w:r>
+        <w:t xml:space="preserve"> (2/4)</w:t>
+      </w:r>
+    </w:p>
+    <w:p>
+      <w:pPr>
+        <w:pStyle w:val="ListParagraph"/>
+        <w:numPr>
+          <w:ilvl w:val="0"/>
+          <w:numId w:val="1"/>
+        </w:numPr>
+      </w:pPr>
+      <w:hyperlink r:id="rId14" w:history="1">
+        <w:r>
+          <w:rPr>
+            <w:rStyle w:val="Hyperlink"/>
+          </w:rPr>
+          <w:t>Q9Y6U3</w:t>
+        </w:r>
+        <w:r>
+          <w:rPr>
+            <w:rStyle w:val="Hyperlink"/>
+          </w:rPr>
+          <w:t>: SCIN</w:t>
+        </w:r>
+      </w:hyperlink>
+      <w:r>
+        <w:t xml:space="preserve"> (1/4)</w:t>
       </w:r>
     </w:p>
     <w:p>
@@ -128,8 +338,110 @@
       </w:r>
     </w:p>
     <w:p>
-      <w:r>
-        <w:t>{'O75528', 'P00568', 'Q16762', 'Q99584'}</w:t>
+      <w:pPr>
+        <w:pStyle w:val="ListParagraph"/>
+        <w:numPr>
+          <w:ilvl w:val="0"/>
+          <w:numId w:val="1"/>
+        </w:numPr>
+      </w:pPr>
+      <w:hyperlink r:id="rId15" w:history="1">
+        <w:r>
+          <w:rPr>
+            <w:rStyle w:val="Hyperlink"/>
+          </w:rPr>
+          <w:t>O75528</w:t>
+        </w:r>
+        <w:r>
+          <w:rPr>
+            <w:rStyle w:val="Hyperlink"/>
+          </w:rPr>
+          <w:t>: TADA3</w:t>
+        </w:r>
+      </w:hyperlink>
+      <w:r>
+        <w:t xml:space="preserve"> (2/4)</w:t>
+      </w:r>
+    </w:p>
+    <w:p>
+      <w:pPr>
+        <w:pStyle w:val="ListParagraph"/>
+        <w:numPr>
+          <w:ilvl w:val="0"/>
+          <w:numId w:val="1"/>
+        </w:numPr>
+      </w:pPr>
+      <w:hyperlink r:id="rId16" w:history="1">
+        <w:r>
+          <w:rPr>
+            <w:rStyle w:val="Hyperlink"/>
+          </w:rPr>
+          <w:t>P00568</w:t>
+        </w:r>
+        <w:r>
+          <w:rPr>
+            <w:rStyle w:val="Hyperlink"/>
+          </w:rPr>
+          <w:t>: AK1</w:t>
+        </w:r>
+      </w:hyperlink>
+      <w:r>
+        <w:t xml:space="preserve"> (1/4)</w:t>
+      </w:r>
+    </w:p>
+    <w:p>
+      <w:pPr>
+        <w:pStyle w:val="ListParagraph"/>
+        <w:numPr>
+          <w:ilvl w:val="0"/>
+          <w:numId w:val="1"/>
+        </w:numPr>
+      </w:pPr>
+      <w:hyperlink r:id="rId17" w:history="1">
+        <w:r>
+          <w:rPr>
+            <w:rStyle w:val="Hyperlink"/>
+          </w:rPr>
+          <w:t>Q16762</w:t>
+        </w:r>
+        <w:r>
+          <w:rPr>
+            <w:rStyle w:val="Hyperlink"/>
+          </w:rPr>
+          <w:t>: TST</w:t>
+        </w:r>
+      </w:hyperlink>
+      <w:r>
+        <w:t xml:space="preserve"> </w:t>
+      </w:r>
+      <w:r>
+        <w:t>(1/4)</w:t>
+      </w:r>
+    </w:p>
+    <w:p>
+      <w:pPr>
+        <w:pStyle w:val="ListParagraph"/>
+        <w:numPr>
+          <w:ilvl w:val="0"/>
+          <w:numId w:val="1"/>
+        </w:numPr>
+      </w:pPr>
+      <w:hyperlink r:id="rId18" w:history="1">
+        <w:r>
+          <w:rPr>
+            <w:rStyle w:val="Hyperlink"/>
+          </w:rPr>
+          <w:t>Q99584</w:t>
+        </w:r>
+        <w:r>
+          <w:rPr>
+            <w:rStyle w:val="Hyperlink"/>
+          </w:rPr>
+          <w:t>: S100A13</w:t>
+        </w:r>
+      </w:hyperlink>
+      <w:r>
+        <w:t xml:space="preserve"> (3/4)</w:t>
       </w:r>
     </w:p>
     <w:p>
@@ -146,8 +458,55 @@
       </w:r>
     </w:p>
     <w:p>
-      <w:r>
-        <w:t>{'P09543', 'Q04759'}</w:t>
+      <w:pPr>
+        <w:pStyle w:val="ListParagraph"/>
+        <w:numPr>
+          <w:ilvl w:val="0"/>
+          <w:numId w:val="1"/>
+        </w:numPr>
+      </w:pPr>
+      <w:hyperlink r:id="rId19" w:history="1">
+        <w:r>
+          <w:rPr>
+            <w:rStyle w:val="Hyperlink"/>
+          </w:rPr>
+          <w:t>P09543</w:t>
+        </w:r>
+        <w:r>
+          <w:rPr>
+            <w:rStyle w:val="Hyperlink"/>
+          </w:rPr>
+          <w:t>: CNP</w:t>
+        </w:r>
+      </w:hyperlink>
+      <w:r>
+        <w:t xml:space="preserve"> (1/4)</w:t>
+      </w:r>
+    </w:p>
+    <w:p>
+      <w:pPr>
+        <w:pStyle w:val="ListParagraph"/>
+        <w:numPr>
+          <w:ilvl w:val="0"/>
+          <w:numId w:val="1"/>
+        </w:numPr>
+      </w:pPr>
+      <w:hyperlink r:id="rId20" w:history="1">
+        <w:r>
+          <w:rPr>
+            <w:rStyle w:val="Hyperlink"/>
+          </w:rPr>
+          <w:t>Q04759</w:t>
+        </w:r>
+        <w:r>
+          <w:rPr>
+            <w:rStyle w:val="Hyperlink"/>
+          </w:rPr>
+          <w:t>: PRKCQ</w:t>
+        </w:r>
+      </w:hyperlink>
+      <w:r>
+        <w:t xml:space="preserve"> (0/4)</w:t>
       </w:r>
     </w:p>
     <w:p>
@@ -164,8 +523,139 @@
       </w:r>
     </w:p>
     <w:p>
-      <w:r>
-        <w:t>{'P37840', 'P41236', 'P54577', 'Q6PUV4', 'Q9P0J1'}</w:t>
+      <w:pPr>
+        <w:pStyle w:val="ListParagraph"/>
+        <w:numPr>
+          <w:ilvl w:val="0"/>
+          <w:numId w:val="1"/>
+        </w:numPr>
+      </w:pPr>
+      <w:hyperlink r:id="rId21" w:history="1">
+        <w:r>
+          <w:rPr>
+            <w:rStyle w:val="Hyperlink"/>
+          </w:rPr>
+          <w:t>P37840</w:t>
+        </w:r>
+        <w:r>
+          <w:rPr>
+            <w:rStyle w:val="Hyperlink"/>
+          </w:rPr>
+          <w:t>: SNCA</w:t>
+        </w:r>
+      </w:hyperlink>
+      <w:r>
+        <w:t xml:space="preserve"> (0/4)</w:t>
+      </w:r>
+    </w:p>
+    <w:p>
+      <w:pPr>
+        <w:pStyle w:val="ListParagraph"/>
+        <w:numPr>
+          <w:ilvl w:val="0"/>
+          <w:numId w:val="1"/>
+        </w:numPr>
+      </w:pPr>
+      <w:hyperlink r:id="rId22" w:history="1">
+        <w:r>
+          <w:rPr>
+            <w:rStyle w:val="Hyperlink"/>
+          </w:rPr>
+          <w:t>P41236</w:t>
+        </w:r>
+        <w:r>
+          <w:rPr>
+            <w:rStyle w:val="Hyperlink"/>
+          </w:rPr>
+          <w:t>: PPP1R2</w:t>
+        </w:r>
+      </w:hyperlink>
+      <w:r>
+        <w:t xml:space="preserve"> (0/4)</w:t>
+      </w:r>
+    </w:p>
+    <w:p>
+      <w:pPr>
+        <w:pStyle w:val="ListParagraph"/>
+        <w:numPr>
+          <w:ilvl w:val="0"/>
+          <w:numId w:val="1"/>
+        </w:numPr>
+      </w:pPr>
+      <w:hyperlink r:id="rId23" w:history="1">
+        <w:r>
+          <w:rPr>
+            <w:rStyle w:val="Hyperlink"/>
+          </w:rPr>
+          <w:t>P54577</w:t>
+        </w:r>
+        <w:r>
+          <w:rPr>
+            <w:rStyle w:val="Hyperlink"/>
+          </w:rPr>
+          <w:t>: YARS1</w:t>
+        </w:r>
+      </w:hyperlink>
+      <w:r>
+        <w:t xml:space="preserve"> </w:t>
+      </w:r>
+      <w:r>
+        <w:t>(2/4)</w:t>
+      </w:r>
+    </w:p>
+    <w:p>
+      <w:pPr>
+        <w:pStyle w:val="ListParagraph"/>
+        <w:numPr>
+          <w:ilvl w:val="0"/>
+          <w:numId w:val="1"/>
+        </w:numPr>
+      </w:pPr>
+      <w:hyperlink r:id="rId24" w:history="1">
+        <w:r>
+          <w:rPr>
+            <w:rStyle w:val="Hyperlink"/>
+          </w:rPr>
+          <w:t>Q6PUV4</w:t>
+        </w:r>
+        <w:r>
+          <w:rPr>
+            <w:rStyle w:val="Hyperlink"/>
+          </w:rPr>
+          <w:t>: CPLX2</w:t>
+        </w:r>
+      </w:hyperlink>
+      <w:r>
+        <w:t xml:space="preserve"> </w:t>
+      </w:r>
+      <w:r>
+        <w:t>(0/4)</w:t>
+      </w:r>
+    </w:p>
+    <w:p>
+      <w:pPr>
+        <w:pStyle w:val="ListParagraph"/>
+        <w:numPr>
+          <w:ilvl w:val="0"/>
+          <w:numId w:val="1"/>
+        </w:numPr>
+      </w:pPr>
+      <w:hyperlink r:id="rId25" w:history="1">
+        <w:r>
+          <w:rPr>
+            <w:rStyle w:val="Hyperlink"/>
+          </w:rPr>
+          <w:t>Q9P0J1</w:t>
+        </w:r>
+        <w:r>
+          <w:rPr>
+            <w:rStyle w:val="Hyperlink"/>
+          </w:rPr>
+          <w:t>: PDP1</w:t>
+        </w:r>
+      </w:hyperlink>
+      <w:r>
+        <w:t xml:space="preserve"> (1/4)</w:t>
       </w:r>
     </w:p>
     <w:p>
@@ -182,59 +672,295 @@
       </w:r>
     </w:p>
     <w:p>
-      <w:r>
-        <w:t>{'O00220',</w:t>
-      </w:r>
-    </w:p>
-    <w:p>
-      <w:r>
-        <w:t xml:space="preserve"> 'O14763',</w:t>
-      </w:r>
-    </w:p>
-    <w:p>
-      <w:r>
-        <w:t xml:space="preserve"> 'P01903',</w:t>
-      </w:r>
-    </w:p>
-    <w:p>
-      <w:r>
-        <w:t xml:space="preserve"> 'P20702',</w:t>
-      </w:r>
-    </w:p>
-    <w:p>
-      <w:r>
-        <w:t xml:space="preserve"> 'P25942',</w:t>
-      </w:r>
-    </w:p>
-    <w:p>
-      <w:r>
-        <w:t xml:space="preserve"> 'Q07108',</w:t>
-      </w:r>
-    </w:p>
-    <w:p>
-      <w:r>
-        <w:t xml:space="preserve"> 'Q15399',</w:t>
-      </w:r>
-    </w:p>
-    <w:p>
-      <w:r>
-        <w:lastRenderedPageBreak/>
-        <w:t xml:space="preserve"> 'Q496F6',</w:t>
-      </w:r>
-    </w:p>
-    <w:p>
-      <w:r>
-        <w:t xml:space="preserve"> 'Q86YW5',</w:t>
-      </w:r>
-    </w:p>
-    <w:p>
-      <w:r>
-        <w:t xml:space="preserve"> 'Q9NY25',</w:t>
-      </w:r>
-    </w:p>
-    <w:p>
-      <w:r>
-        <w:t xml:space="preserve"> 'Q9UMR7'}</w:t>
+      <w:pPr>
+        <w:pStyle w:val="ListParagraph"/>
+        <w:numPr>
+          <w:ilvl w:val="0"/>
+          <w:numId w:val="1"/>
+        </w:numPr>
+      </w:pPr>
+      <w:hyperlink r:id="rId26" w:history="1">
+        <w:r>
+          <w:rPr>
+            <w:rStyle w:val="Hyperlink"/>
+          </w:rPr>
+          <w:t>O00220</w:t>
+        </w:r>
+        <w:r>
+          <w:rPr>
+            <w:rStyle w:val="Hyperlink"/>
+          </w:rPr>
+          <w:t>: TNFRSF10</w:t>
+        </w:r>
+        <w:r>
+          <w:rPr>
+            <w:rStyle w:val="Hyperlink"/>
+          </w:rPr>
+          <w:t>A</w:t>
+        </w:r>
+      </w:hyperlink>
+      <w:r>
+        <w:t xml:space="preserve"> (3/4)</w:t>
+      </w:r>
+    </w:p>
+    <w:p>
+      <w:pPr>
+        <w:pStyle w:val="ListParagraph"/>
+        <w:numPr>
+          <w:ilvl w:val="0"/>
+          <w:numId w:val="1"/>
+        </w:numPr>
+      </w:pPr>
+      <w:hyperlink r:id="rId27" w:history="1">
+        <w:r>
+          <w:rPr>
+            <w:rStyle w:val="Hyperlink"/>
+          </w:rPr>
+          <w:t>O14763</w:t>
+        </w:r>
+        <w:r>
+          <w:rPr>
+            <w:rStyle w:val="Hyperlink"/>
+          </w:rPr>
+          <w:t>: TNFRSF10B</w:t>
+        </w:r>
+      </w:hyperlink>
+      <w:r>
+        <w:t xml:space="preserve"> (4/4)</w:t>
+      </w:r>
+    </w:p>
+    <w:p>
+      <w:pPr>
+        <w:pStyle w:val="ListParagraph"/>
+        <w:numPr>
+          <w:ilvl w:val="0"/>
+          <w:numId w:val="1"/>
+        </w:numPr>
+      </w:pPr>
+      <w:hyperlink r:id="rId28" w:history="1">
+        <w:r>
+          <w:rPr>
+            <w:rStyle w:val="Hyperlink"/>
+          </w:rPr>
+          <w:t>P01903</w:t>
+        </w:r>
+        <w:r>
+          <w:rPr>
+            <w:rStyle w:val="Hyperlink"/>
+          </w:rPr>
+          <w:t>: HLA-DRA</w:t>
+        </w:r>
+      </w:hyperlink>
+      <w:r>
+        <w:t xml:space="preserve"> (1/4)</w:t>
+      </w:r>
+    </w:p>
+    <w:p>
+      <w:pPr>
+        <w:pStyle w:val="ListParagraph"/>
+        <w:numPr>
+          <w:ilvl w:val="0"/>
+          <w:numId w:val="1"/>
+        </w:numPr>
+      </w:pPr>
+      <w:hyperlink r:id="rId29" w:history="1">
+        <w:r>
+          <w:rPr>
+            <w:rStyle w:val="Hyperlink"/>
+          </w:rPr>
+          <w:t>P20702</w:t>
+        </w:r>
+        <w:r>
+          <w:rPr>
+            <w:rStyle w:val="Hyperlink"/>
+          </w:rPr>
+          <w:t>: ITGAX</w:t>
+        </w:r>
+      </w:hyperlink>
+      <w:r>
+        <w:t xml:space="preserve"> (0/4)</w:t>
+      </w:r>
+    </w:p>
+    <w:p>
+      <w:pPr>
+        <w:pStyle w:val="ListParagraph"/>
+        <w:numPr>
+          <w:ilvl w:val="0"/>
+          <w:numId w:val="1"/>
+        </w:numPr>
+      </w:pPr>
+      <w:hyperlink r:id="rId30" w:history="1">
+        <w:r>
+          <w:rPr>
+            <w:rStyle w:val="Hyperlink"/>
+          </w:rPr>
+          <w:t>P25942</w:t>
+        </w:r>
+        <w:r>
+          <w:rPr>
+            <w:rStyle w:val="Hyperlink"/>
+          </w:rPr>
+          <w:t>: CD40</w:t>
+        </w:r>
+      </w:hyperlink>
+      <w:r>
+        <w:t xml:space="preserve"> (3/4)</w:t>
+      </w:r>
+    </w:p>
+    <w:p>
+      <w:pPr>
+        <w:pStyle w:val="ListParagraph"/>
+        <w:numPr>
+          <w:ilvl w:val="0"/>
+          <w:numId w:val="1"/>
+        </w:numPr>
+      </w:pPr>
+      <w:hyperlink r:id="rId31" w:history="1">
+        <w:r>
+          <w:rPr>
+            <w:rStyle w:val="Hyperlink"/>
+          </w:rPr>
+          <w:t>Q07108</w:t>
+        </w:r>
+        <w:r>
+          <w:rPr>
+            <w:rStyle w:val="Hyperlink"/>
+          </w:rPr>
+          <w:t>: CD69</w:t>
+        </w:r>
+      </w:hyperlink>
+      <w:r>
+        <w:t xml:space="preserve"> (4/4)</w:t>
+      </w:r>
+    </w:p>
+    <w:p>
+      <w:pPr>
+        <w:pStyle w:val="ListParagraph"/>
+        <w:numPr>
+          <w:ilvl w:val="0"/>
+          <w:numId w:val="1"/>
+        </w:numPr>
+      </w:pPr>
+      <w:hyperlink r:id="rId32" w:history="1">
+        <w:r>
+          <w:rPr>
+            <w:rStyle w:val="Hyperlink"/>
+          </w:rPr>
+          <w:t>Q15399</w:t>
+        </w:r>
+        <w:r>
+          <w:rPr>
+            <w:rStyle w:val="Hyperlink"/>
+          </w:rPr>
+          <w:t>: TLR1</w:t>
+        </w:r>
+      </w:hyperlink>
+      <w:r>
+        <w:t xml:space="preserve"> (2/4)</w:t>
+      </w:r>
+    </w:p>
+    <w:p>
+      <w:pPr>
+        <w:pStyle w:val="ListParagraph"/>
+        <w:numPr>
+          <w:ilvl w:val="0"/>
+          <w:numId w:val="1"/>
+        </w:numPr>
+      </w:pPr>
+      <w:hyperlink r:id="rId33" w:history="1">
+        <w:r>
+          <w:rPr>
+            <w:rStyle w:val="Hyperlink"/>
+          </w:rPr>
+          <w:t>Q496F6</w:t>
+        </w:r>
+        <w:r>
+          <w:rPr>
+            <w:rStyle w:val="Hyperlink"/>
+          </w:rPr>
+          <w:t>: CD300E</w:t>
+        </w:r>
+      </w:hyperlink>
+      <w:r>
+        <w:t xml:space="preserve"> (2/4)</w:t>
+      </w:r>
+    </w:p>
+    <w:p>
+      <w:pPr>
+        <w:pStyle w:val="ListParagraph"/>
+        <w:numPr>
+          <w:ilvl w:val="0"/>
+          <w:numId w:val="1"/>
+        </w:numPr>
+      </w:pPr>
+      <w:hyperlink r:id="rId34" w:history="1">
+        <w:r>
+          <w:rPr>
+            <w:rStyle w:val="Hyperlink"/>
+          </w:rPr>
+          <w:t>Q86YW5</w:t>
+        </w:r>
+        <w:r>
+          <w:rPr>
+            <w:rStyle w:val="Hyperlink"/>
+          </w:rPr>
+          <w:t>: TREML1</w:t>
+        </w:r>
+      </w:hyperlink>
+      <w:r>
+        <w:t xml:space="preserve"> (1/4)</w:t>
+      </w:r>
+    </w:p>
+    <w:p>
+      <w:pPr>
+        <w:pStyle w:val="ListParagraph"/>
+        <w:numPr>
+          <w:ilvl w:val="0"/>
+          <w:numId w:val="1"/>
+        </w:numPr>
+      </w:pPr>
+      <w:hyperlink r:id="rId35" w:history="1">
+        <w:r>
+          <w:rPr>
+            <w:rStyle w:val="Hyperlink"/>
+          </w:rPr>
+          <w:t>Q9NY25</w:t>
+        </w:r>
+        <w:r>
+          <w:rPr>
+            <w:rStyle w:val="Hyperlink"/>
+          </w:rPr>
+          <w:t>: CLEC5A</w:t>
+        </w:r>
+      </w:hyperlink>
+      <w:r>
+        <w:t xml:space="preserve"> (4/4)</w:t>
+      </w:r>
+    </w:p>
+    <w:p>
+      <w:pPr>
+        <w:pStyle w:val="ListParagraph"/>
+        <w:numPr>
+          <w:ilvl w:val="0"/>
+          <w:numId w:val="1"/>
+        </w:numPr>
+      </w:pPr>
+      <w:hyperlink r:id="rId36" w:history="1">
+        <w:r>
+          <w:rPr>
+            <w:rStyle w:val="Hyperlink"/>
+          </w:rPr>
+          <w:t>Q9UMR7</w:t>
+        </w:r>
+        <w:r>
+          <w:rPr>
+            <w:rStyle w:val="Hyperlink"/>
+          </w:rPr>
+          <w:t>: CLEC4A</w:t>
+        </w:r>
+      </w:hyperlink>
+      <w:r>
+        <w:t xml:space="preserve"> (2/4)</w:t>
       </w:r>
     </w:p>
     <w:p>
@@ -258,8 +984,22 @@
           <w:numId w:val="1"/>
         </w:numPr>
       </w:pPr>
-      <w:r>
-        <w:t>P55283</w:t>
+      <w:hyperlink r:id="rId37" w:history="1">
+        <w:r>
+          <w:rPr>
+            <w:rStyle w:val="Hyperlink"/>
+          </w:rPr>
+          <w:t>P55283</w:t>
+        </w:r>
+        <w:r>
+          <w:rPr>
+            <w:rStyle w:val="Hyperlink"/>
+          </w:rPr>
+          <w:t>: CDH4</w:t>
+        </w:r>
+      </w:hyperlink>
+      <w:r>
+        <w:t xml:space="preserve"> (0/4)</w:t>
       </w:r>
     </w:p>
     <w:p>
@@ -287,11 +1027,110 @@
       </w:r>
     </w:p>
     <w:p>
-      <w:r>
-        <w:t>{'O60939', 'P01732', 'P04234', 'P08913', 'Q9NY72', 'Q9NYX4'}</w:t>
-      </w:r>
+      <w:pPr>
+        <w:pStyle w:val="ListParagraph"/>
+        <w:numPr>
+          <w:ilvl w:val="0"/>
+          <w:numId w:val="1"/>
+        </w:numPr>
+      </w:pPr>
+      <w:hyperlink r:id="rId38" w:history="1">
+        <w:r>
+          <w:rPr>
+            <w:rStyle w:val="Hyperlink"/>
+          </w:rPr>
+          <w:t>O60939</w:t>
+        </w:r>
+        <w:r>
+          <w:rPr>
+            <w:rStyle w:val="Hyperlink"/>
+          </w:rPr>
+          <w:t>: SCN2B</w:t>
+        </w:r>
+      </w:hyperlink>
       <w:bookmarkStart w:id="0" w:name="_GoBack"/>
       <w:bookmarkEnd w:id="0"/>
+      <w:r>
+        <w:t xml:space="preserve"> (0/4)</w:t>
+      </w:r>
+    </w:p>
+    <w:p>
+      <w:pPr>
+        <w:pStyle w:val="ListParagraph"/>
+        <w:numPr>
+          <w:ilvl w:val="0"/>
+          <w:numId w:val="1"/>
+        </w:numPr>
+      </w:pPr>
+      <w:hyperlink r:id="rId39" w:history="1">
+        <w:r>
+          <w:rPr>
+            <w:rStyle w:val="Hyperlink"/>
+          </w:rPr>
+          <w:t>P04234</w:t>
+        </w:r>
+        <w:r>
+          <w:rPr>
+            <w:rStyle w:val="Hyperlink"/>
+          </w:rPr>
+          <w:t>: CD3D</w:t>
+        </w:r>
+      </w:hyperlink>
+      <w:r>
+        <w:t xml:space="preserve"> (1/4)</w:t>
+      </w:r>
+    </w:p>
+    <w:p>
+      <w:pPr>
+        <w:pStyle w:val="ListParagraph"/>
+        <w:numPr>
+          <w:ilvl w:val="0"/>
+          <w:numId w:val="1"/>
+        </w:numPr>
+      </w:pPr>
+      <w:hyperlink r:id="rId40" w:history="1">
+        <w:r>
+          <w:rPr>
+            <w:rStyle w:val="Hyperlink"/>
+          </w:rPr>
+          <w:t>P08913</w:t>
+        </w:r>
+        <w:r>
+          <w:rPr>
+            <w:rStyle w:val="Hyperlink"/>
+          </w:rPr>
+          <w:t>: ADRA2A</w:t>
+        </w:r>
+      </w:hyperlink>
+      <w:r>
+        <w:t xml:space="preserve"> (1/4)</w:t>
+      </w:r>
+    </w:p>
+    <w:p>
+      <w:pPr>
+        <w:pStyle w:val="ListParagraph"/>
+        <w:numPr>
+          <w:ilvl w:val="0"/>
+          <w:numId w:val="1"/>
+        </w:numPr>
+      </w:pPr>
+      <w:hyperlink r:id="rId41" w:history="1">
+        <w:r>
+          <w:rPr>
+            <w:rStyle w:val="Hyperlink"/>
+          </w:rPr>
+          <w:t>Q9NY72</w:t>
+        </w:r>
+        <w:r>
+          <w:rPr>
+            <w:rStyle w:val="Hyperlink"/>
+          </w:rPr>
+          <w:t>: SCN3B</w:t>
+        </w:r>
+      </w:hyperlink>
+      <w:r>
+        <w:t xml:space="preserve"> (2/4)</w:t>
+      </w:r>
     </w:p>
     <w:sectPr>
       <w:pgSz w:w="12240" w:h="15840"/>
@@ -824,7 +1663,6 @@
   <w:style w:type="character" w:default="1" w:styleId="DefaultParagraphFont">
     <w:name w:val="Default Paragraph Font"/>
     <w:uiPriority w:val="1"/>
-    <w:semiHidden/>
     <w:unhideWhenUsed/>
   </w:style>
   <w:style w:type="table" w:default="1" w:styleId="TableNormal">
@@ -858,6 +1696,29 @@
       <w:ind w:left="720"/>
       <w:contextualSpacing/>
     </w:pPr>
+  </w:style>
+  <w:style w:type="character" w:styleId="Hyperlink">
+    <w:name w:val="Hyperlink"/>
+    <w:basedOn w:val="DefaultParagraphFont"/>
+    <w:uiPriority w:val="99"/>
+    <w:unhideWhenUsed/>
+    <w:rsid w:val="009D439A"/>
+    <w:rPr>
+      <w:color w:val="0563C1" w:themeColor="hyperlink"/>
+      <w:u w:val="single"/>
+    </w:rPr>
+  </w:style>
+  <w:style w:type="character" w:styleId="UnresolvedMention">
+    <w:name w:val="Unresolved Mention"/>
+    <w:basedOn w:val="DefaultParagraphFont"/>
+    <w:uiPriority w:val="99"/>
+    <w:semiHidden/>
+    <w:unhideWhenUsed/>
+    <w:rsid w:val="009D439A"/>
+    <w:rPr>
+      <w:color w:val="605E5C"/>
+      <w:shd w:val="clear" w:color="auto" w:fill="E1DFDD"/>
+    </w:rPr>
   </w:style>
 </w:styles>
 </file>

</xml_diff>